<commit_message>
tunggu nama dan alamat
</commit_message>
<xml_diff>
--- a/lembar pengesahan.docx
+++ b/lembar pengesahan.docx
@@ -5,159 +5,359 @@
     <w:p>
       <w:pPr>
         <w:jc w:val="center"/>
-      </w:pPr>
-      <w:r>
+        <w:rPr>
+          <w:rFonts w:ascii="Times New Roman" w:hAnsi="Times New Roman" w:cs="Times New Roman"/>
+          <w:sz w:val="24"/>
+        </w:rPr>
+      </w:pPr>
+      <w:r>
+        <w:rPr>
+          <w:rFonts w:ascii="Times New Roman" w:hAnsi="Times New Roman" w:cs="Times New Roman"/>
+          <w:sz w:val="24"/>
+        </w:rPr>
         <w:t>LEMBAR PENGESAHAN</w:t>
       </w:r>
     </w:p>
     <w:p>
       <w:pPr>
         <w:jc w:val="center"/>
-      </w:pPr>
-      <w:r>
+        <w:rPr>
+          <w:rFonts w:ascii="Times New Roman" w:hAnsi="Times New Roman" w:cs="Times New Roman"/>
+          <w:sz w:val="24"/>
+        </w:rPr>
+      </w:pPr>
+      <w:r>
+        <w:rPr>
+          <w:rFonts w:ascii="Times New Roman" w:hAnsi="Times New Roman" w:cs="Times New Roman"/>
+          <w:sz w:val="24"/>
+        </w:rPr>
         <w:t>KERJA PRAKTIK</w:t>
       </w:r>
     </w:p>
     <w:p>
       <w:pPr>
         <w:jc w:val="center"/>
+        <w:rPr>
+          <w:rFonts w:ascii="Times New Roman" w:hAnsi="Times New Roman" w:cs="Times New Roman"/>
+          <w:sz w:val="24"/>
+        </w:rPr>
       </w:pPr>
     </w:p>
     <w:p>
       <w:pPr>
         <w:jc w:val="center"/>
-      </w:pPr>
-      <w:proofErr w:type="spellStart"/>
-      <w:r>
+        <w:rPr>
+          <w:rFonts w:ascii="Times New Roman" w:hAnsi="Times New Roman" w:cs="Times New Roman"/>
+          <w:sz w:val="24"/>
+        </w:rPr>
+      </w:pPr>
+      <w:proofErr w:type="spellStart"/>
+      <w:r>
+        <w:rPr>
+          <w:rFonts w:ascii="Times New Roman" w:hAnsi="Times New Roman" w:cs="Times New Roman"/>
+          <w:sz w:val="24"/>
+        </w:rPr>
         <w:t>Aplikasi</w:t>
       </w:r>
       <w:proofErr w:type="spellEnd"/>
       <w:r>
+        <w:rPr>
+          <w:rFonts w:ascii="Times New Roman" w:hAnsi="Times New Roman" w:cs="Times New Roman"/>
+          <w:sz w:val="24"/>
+        </w:rPr>
         <w:t xml:space="preserve"> </w:t>
       </w:r>
       <w:proofErr w:type="spellStart"/>
       <w:r>
+        <w:rPr>
+          <w:rFonts w:ascii="Times New Roman" w:hAnsi="Times New Roman" w:cs="Times New Roman"/>
+          <w:sz w:val="24"/>
+        </w:rPr>
         <w:t>Berbasis</w:t>
       </w:r>
       <w:proofErr w:type="spellEnd"/>
       <w:r>
+        <w:rPr>
+          <w:rFonts w:ascii="Times New Roman" w:hAnsi="Times New Roman" w:cs="Times New Roman"/>
+          <w:sz w:val="24"/>
+        </w:rPr>
         <w:t xml:space="preserve"> Web </w:t>
       </w:r>
       <w:proofErr w:type="spellStart"/>
       <w:r>
+        <w:rPr>
+          <w:rFonts w:ascii="Times New Roman" w:hAnsi="Times New Roman" w:cs="Times New Roman"/>
+          <w:sz w:val="24"/>
+        </w:rPr>
         <w:t>untuk</w:t>
       </w:r>
       <w:proofErr w:type="spellEnd"/>
       <w:r>
+        <w:rPr>
+          <w:rFonts w:ascii="Times New Roman" w:hAnsi="Times New Roman" w:cs="Times New Roman"/>
+          <w:sz w:val="24"/>
+        </w:rPr>
         <w:t xml:space="preserve"> </w:t>
       </w:r>
       <w:proofErr w:type="spellStart"/>
       <w:r>
+        <w:rPr>
+          <w:rFonts w:ascii="Times New Roman" w:hAnsi="Times New Roman" w:cs="Times New Roman"/>
+          <w:sz w:val="24"/>
+        </w:rPr>
         <w:t>Menampilkan</w:t>
       </w:r>
       <w:proofErr w:type="spellEnd"/>
       <w:r>
+        <w:rPr>
+          <w:rFonts w:ascii="Times New Roman" w:hAnsi="Times New Roman" w:cs="Times New Roman"/>
+          <w:sz w:val="24"/>
+        </w:rPr>
         <w:t xml:space="preserve"> </w:t>
       </w:r>
       <w:proofErr w:type="spellStart"/>
       <w:r>
+        <w:rPr>
+          <w:rFonts w:ascii="Times New Roman" w:hAnsi="Times New Roman" w:cs="Times New Roman"/>
+          <w:sz w:val="24"/>
+        </w:rPr>
         <w:t>Informasi</w:t>
       </w:r>
       <w:proofErr w:type="spellEnd"/>
       <w:r>
+        <w:rPr>
+          <w:rFonts w:ascii="Times New Roman" w:hAnsi="Times New Roman" w:cs="Times New Roman"/>
+          <w:sz w:val="24"/>
+        </w:rPr>
         <w:t xml:space="preserve"> dan </w:t>
       </w:r>
       <w:proofErr w:type="spellStart"/>
       <w:r>
+        <w:rPr>
+          <w:rFonts w:ascii="Times New Roman" w:hAnsi="Times New Roman" w:cs="Times New Roman"/>
+          <w:sz w:val="24"/>
+        </w:rPr>
         <w:t>Kegiatan</w:t>
       </w:r>
       <w:proofErr w:type="spellEnd"/>
       <w:r>
+        <w:rPr>
+          <w:rFonts w:ascii="Times New Roman" w:hAnsi="Times New Roman" w:cs="Times New Roman"/>
+          <w:sz w:val="24"/>
+        </w:rPr>
         <w:t xml:space="preserve"> Perusahaan </w:t>
       </w:r>
       <w:proofErr w:type="spellStart"/>
       <w:r>
+        <w:rPr>
+          <w:rFonts w:ascii="Times New Roman" w:hAnsi="Times New Roman" w:cs="Times New Roman"/>
+          <w:sz w:val="24"/>
+        </w:rPr>
         <w:t>Karapan</w:t>
       </w:r>
       <w:proofErr w:type="spellEnd"/>
       <w:r>
+        <w:rPr>
+          <w:rFonts w:ascii="Times New Roman" w:hAnsi="Times New Roman" w:cs="Times New Roman"/>
+          <w:sz w:val="24"/>
+        </w:rPr>
         <w:t xml:space="preserve"> Surabaya</w:t>
       </w:r>
     </w:p>
     <w:p>
       <w:pPr>
         <w:jc w:val="center"/>
-      </w:pPr>
-      <w:r>
+        <w:rPr>
+          <w:rFonts w:ascii="Times New Roman" w:hAnsi="Times New Roman" w:cs="Times New Roman"/>
+          <w:sz w:val="24"/>
+        </w:rPr>
+      </w:pPr>
+      <w:r>
+        <w:rPr>
+          <w:rFonts w:ascii="Times New Roman" w:hAnsi="Times New Roman" w:cs="Times New Roman"/>
+          <w:sz w:val="24"/>
+        </w:rPr>
         <w:t>Oleh:</w:t>
       </w:r>
     </w:p>
     <w:p>
       <w:pPr>
         <w:jc w:val="center"/>
-      </w:pPr>
-      <w:r>
+        <w:rPr>
+          <w:rFonts w:ascii="Times New Roman" w:hAnsi="Times New Roman" w:cs="Times New Roman"/>
+          <w:sz w:val="24"/>
+        </w:rPr>
+      </w:pPr>
+      <w:r>
+        <w:rPr>
+          <w:rFonts w:ascii="Times New Roman" w:hAnsi="Times New Roman" w:cs="Times New Roman"/>
+          <w:sz w:val="24"/>
+        </w:rPr>
         <w:t>Andrean Januar Priatmojo</w:t>
       </w:r>
       <w:r>
+        <w:rPr>
+          <w:rFonts w:ascii="Times New Roman" w:hAnsi="Times New Roman" w:cs="Times New Roman"/>
+          <w:sz w:val="24"/>
+        </w:rPr>
         <w:tab/>
+      </w:r>
+      <w:r>
+        <w:rPr>
+          <w:rFonts w:ascii="Times New Roman" w:hAnsi="Times New Roman" w:cs="Times New Roman"/>
+          <w:sz w:val="24"/>
+        </w:rPr>
+        <w:tab/>
+      </w:r>
+      <w:r>
+        <w:rPr>
+          <w:rFonts w:ascii="Times New Roman" w:hAnsi="Times New Roman" w:cs="Times New Roman"/>
+          <w:sz w:val="24"/>
+        </w:rPr>
         <w:t>05111540000029</w:t>
       </w:r>
     </w:p>
     <w:p>
       <w:pPr>
-        <w:ind w:firstLine="720"/>
-      </w:pPr>
-      <w:proofErr w:type="spellStart"/>
-      <w:r>
+        <w:ind w:left="1440" w:firstLine="720"/>
+        <w:rPr>
+          <w:rFonts w:ascii="Times New Roman" w:hAnsi="Times New Roman" w:cs="Times New Roman"/>
+          <w:sz w:val="24"/>
+        </w:rPr>
+      </w:pPr>
+      <w:proofErr w:type="spellStart"/>
+      <w:r>
+        <w:rPr>
+          <w:rFonts w:ascii="Times New Roman" w:hAnsi="Times New Roman" w:cs="Times New Roman"/>
+          <w:sz w:val="24"/>
+        </w:rPr>
         <w:t>Renaldi</w:t>
       </w:r>
       <w:proofErr w:type="spellEnd"/>
       <w:r>
+        <w:rPr>
+          <w:rFonts w:ascii="Times New Roman" w:hAnsi="Times New Roman" w:cs="Times New Roman"/>
+          <w:sz w:val="24"/>
+        </w:rPr>
         <w:t xml:space="preserve"> </w:t>
       </w:r>
       <w:proofErr w:type="spellStart"/>
       <w:r>
+        <w:rPr>
+          <w:rFonts w:ascii="Times New Roman" w:hAnsi="Times New Roman" w:cs="Times New Roman"/>
+          <w:sz w:val="24"/>
+        </w:rPr>
         <w:t>Wahyudiono</w:t>
       </w:r>
       <w:proofErr w:type="spellEnd"/>
       <w:r>
+        <w:rPr>
+          <w:rFonts w:ascii="Times New Roman" w:hAnsi="Times New Roman" w:cs="Times New Roman"/>
+          <w:sz w:val="24"/>
+        </w:rPr>
         <w:tab/>
+      </w:r>
+      <w:r>
+        <w:rPr>
+          <w:rFonts w:ascii="Times New Roman" w:hAnsi="Times New Roman" w:cs="Times New Roman"/>
+          <w:sz w:val="24"/>
+        </w:rPr>
+        <w:tab/>
+      </w:r>
+      <w:r>
+        <w:rPr>
+          <w:rFonts w:ascii="Times New Roman" w:hAnsi="Times New Roman" w:cs="Times New Roman"/>
+          <w:sz w:val="24"/>
+        </w:rPr>
+        <w:tab/>
+      </w:r>
+      <w:bookmarkStart w:id="0" w:name="_GoBack"/>
+      <w:bookmarkEnd w:id="0"/>
+      <w:r>
+        <w:rPr>
+          <w:rFonts w:ascii="Times New Roman" w:hAnsi="Times New Roman" w:cs="Times New Roman"/>
+          <w:sz w:val="24"/>
+        </w:rPr>
         <w:t>05111540000044</w:t>
       </w:r>
     </w:p>
-    <w:p/>
     <w:p>
-      <w:proofErr w:type="spellStart"/>
-      <w:r>
+      <w:pPr>
+        <w:rPr>
+          <w:rFonts w:ascii="Times New Roman" w:hAnsi="Times New Roman" w:cs="Times New Roman"/>
+          <w:sz w:val="24"/>
+        </w:rPr>
+      </w:pPr>
+    </w:p>
+    <w:p>
+      <w:pPr>
+        <w:rPr>
+          <w:rFonts w:ascii="Times New Roman" w:hAnsi="Times New Roman" w:cs="Times New Roman"/>
+          <w:sz w:val="24"/>
+        </w:rPr>
+      </w:pPr>
+      <w:proofErr w:type="spellStart"/>
+      <w:r>
+        <w:rPr>
+          <w:rFonts w:ascii="Times New Roman" w:hAnsi="Times New Roman" w:cs="Times New Roman"/>
+          <w:sz w:val="24"/>
+        </w:rPr>
         <w:t>Disetujui</w:t>
       </w:r>
       <w:proofErr w:type="spellEnd"/>
       <w:r>
+        <w:rPr>
+          <w:rFonts w:ascii="Times New Roman" w:hAnsi="Times New Roman" w:cs="Times New Roman"/>
+          <w:sz w:val="24"/>
+        </w:rPr>
         <w:t xml:space="preserve"> oleh </w:t>
       </w:r>
       <w:proofErr w:type="spellStart"/>
       <w:r>
+        <w:rPr>
+          <w:rFonts w:ascii="Times New Roman" w:hAnsi="Times New Roman" w:cs="Times New Roman"/>
+          <w:sz w:val="24"/>
+        </w:rPr>
         <w:t>Pembimbing</w:t>
       </w:r>
       <w:proofErr w:type="spellEnd"/>
       <w:r>
+        <w:rPr>
+          <w:rFonts w:ascii="Times New Roman" w:hAnsi="Times New Roman" w:cs="Times New Roman"/>
+          <w:sz w:val="24"/>
+        </w:rPr>
         <w:t xml:space="preserve"> </w:t>
       </w:r>
       <w:proofErr w:type="spellStart"/>
       <w:r>
+        <w:rPr>
+          <w:rFonts w:ascii="Times New Roman" w:hAnsi="Times New Roman" w:cs="Times New Roman"/>
+          <w:sz w:val="24"/>
+        </w:rPr>
         <w:t>Kerja</w:t>
       </w:r>
       <w:proofErr w:type="spellEnd"/>
       <w:r>
+        <w:rPr>
+          <w:rFonts w:ascii="Times New Roman" w:hAnsi="Times New Roman" w:cs="Times New Roman"/>
+          <w:sz w:val="24"/>
+        </w:rPr>
         <w:t xml:space="preserve"> </w:t>
       </w:r>
       <w:proofErr w:type="spellStart"/>
       <w:r>
+        <w:rPr>
+          <w:rFonts w:ascii="Times New Roman" w:hAnsi="Times New Roman" w:cs="Times New Roman"/>
+          <w:sz w:val="24"/>
+        </w:rPr>
         <w:t>Praktik</w:t>
       </w:r>
       <w:proofErr w:type="spellEnd"/>
       <w:r>
+        <w:rPr>
+          <w:rFonts w:ascii="Times New Roman" w:hAnsi="Times New Roman" w:cs="Times New Roman"/>
+          <w:sz w:val="24"/>
+        </w:rPr>
         <w:t>:</w:t>
       </w:r>
     </w:p>
@@ -168,46 +368,80 @@
           <w:ilvl w:val="0"/>
           <w:numId w:val="1"/>
         </w:numPr>
-      </w:pPr>
-      <w:proofErr w:type="spellStart"/>
-      <w:r>
+        <w:rPr>
+          <w:rFonts w:ascii="Times New Roman" w:hAnsi="Times New Roman" w:cs="Times New Roman"/>
+          <w:sz w:val="24"/>
+        </w:rPr>
+      </w:pPr>
+      <w:proofErr w:type="spellStart"/>
+      <w:r>
+        <w:rPr>
+          <w:rFonts w:ascii="Times New Roman" w:hAnsi="Times New Roman" w:cs="Times New Roman"/>
+          <w:sz w:val="24"/>
+        </w:rPr>
         <w:t>Dr.Eng</w:t>
       </w:r>
       <w:proofErr w:type="spellEnd"/>
       <w:r>
+        <w:rPr>
+          <w:rFonts w:ascii="Times New Roman" w:hAnsi="Times New Roman" w:cs="Times New Roman"/>
+          <w:sz w:val="24"/>
+        </w:rPr>
         <w:t xml:space="preserve">. </w:t>
       </w:r>
       <w:proofErr w:type="spellStart"/>
       <w:r>
+        <w:rPr>
+          <w:rFonts w:ascii="Times New Roman" w:hAnsi="Times New Roman" w:cs="Times New Roman"/>
+          <w:sz w:val="24"/>
+        </w:rPr>
         <w:t>Chastine</w:t>
       </w:r>
       <w:proofErr w:type="spellEnd"/>
       <w:r>
+        <w:rPr>
+          <w:rFonts w:ascii="Times New Roman" w:hAnsi="Times New Roman" w:cs="Times New Roman"/>
+          <w:sz w:val="24"/>
+        </w:rPr>
         <w:t xml:space="preserve"> </w:t>
       </w:r>
       <w:proofErr w:type="spellStart"/>
       <w:r>
+        <w:rPr>
+          <w:rFonts w:ascii="Times New Roman" w:hAnsi="Times New Roman" w:cs="Times New Roman"/>
+          <w:sz w:val="24"/>
+        </w:rPr>
         <w:t>Fatichah</w:t>
       </w:r>
       <w:proofErr w:type="spellEnd"/>
       <w:r>
+        <w:rPr>
+          <w:rFonts w:ascii="Times New Roman" w:hAnsi="Times New Roman" w:cs="Times New Roman"/>
+          <w:sz w:val="24"/>
+        </w:rPr>
         <w:t xml:space="preserve">, </w:t>
       </w:r>
       <w:proofErr w:type="spellStart"/>
       <w:proofErr w:type="gramStart"/>
       <w:r>
+        <w:rPr>
+          <w:rFonts w:ascii="Times New Roman" w:hAnsi="Times New Roman" w:cs="Times New Roman"/>
+          <w:sz w:val="24"/>
+        </w:rPr>
         <w:t>S.Kom</w:t>
       </w:r>
       <w:proofErr w:type="spellEnd"/>
       <w:proofErr w:type="gramEnd"/>
       <w:r>
+        <w:rPr>
+          <w:rFonts w:ascii="Times New Roman" w:hAnsi="Times New Roman" w:cs="Times New Roman"/>
+          <w:sz w:val="24"/>
+        </w:rPr>
         <w:t>., M.Kom.</w:t>
       </w:r>
-      <w:bookmarkStart w:id="0" w:name="_GoBack"/>
-      <w:bookmarkEnd w:id="0"/>
     </w:p>
     <w:sectPr>
-      <w:pgSz w:w="8392" w:h="11907" w:code="11"/>
+      <w:pgSz w:w="11907" w:h="16840" w:code="9"/>
       <w:pgMar w:top="1440" w:right="1440" w:bottom="1440" w:left="1440" w:header="720" w:footer="720" w:gutter="0"/>
       <w:cols w:space="720"/>
       <w:docGrid w:linePitch="360"/>

</xml_diff>